<commit_message>
fast update (make git)
</commit_message>
<xml_diff>
--- a/Final Report.docx
+++ b/Final Report.docx
@@ -10,7 +10,6 @@
           <w:bCs/>
           <w:sz w:val="36"/>
           <w:szCs w:val="36"/>
-          <w:lang w:val="el-GR"/>
         </w:rPr>
       </w:pPr>
     </w:p>
@@ -20,127 +19,366 @@
         <w:rPr>
           <w:b/>
           <w:bCs/>
-          <w:sz w:val="36"/>
-          <w:szCs w:val="36"/>
-        </w:rPr>
-      </w:pPr>
-      <w:r>
-        <w:rPr>
-          <w:b/>
-          <w:bCs/>
-          <w:sz w:val="36"/>
-          <w:szCs w:val="36"/>
-        </w:rPr>
-        <w:t>LinkedIn-Clone</w:t>
+          <w:sz w:val="40"/>
+          <w:szCs w:val="40"/>
+          <w:u w:val="thick"/>
+          <w:lang w:val="el-GR"/>
+        </w:rPr>
+      </w:pPr>
+      <w:r>
+        <w:rPr>
+          <w:b/>
+          <w:bCs/>
+          <w:sz w:val="40"/>
+          <w:szCs w:val="40"/>
+          <w:u w:val="thick"/>
+          <w:lang w:val="el-GR"/>
+        </w:rPr>
+        <w:t>Τεχνολογίες Εφαρμογών Διαδικτύου</w:t>
+      </w:r>
+      <w:r>
+        <w:rPr>
+          <w:b/>
+          <w:bCs/>
+          <w:sz w:val="40"/>
+          <w:szCs w:val="40"/>
+          <w:u w:val="thick"/>
+          <w:lang w:val="el-GR"/>
+        </w:rPr>
+        <w:br/>
+        <w:t>Εργασία 2024</w:t>
       </w:r>
     </w:p>
     <w:p>
       <w:pPr>
         <w:jc w:val="center"/>
-      </w:pPr>
-    </w:p>
-    <w:p>
-      <w:pPr>
-        <w:rPr>
+        <w:rPr>
+          <w:b/>
+          <w:bCs/>
+          <w:sz w:val="32"/>
+          <w:szCs w:val="32"/>
+          <w:lang w:val="el-GR"/>
+        </w:rPr>
+      </w:pPr>
+    </w:p>
+    <w:p>
+      <w:pPr>
+        <w:jc w:val="center"/>
+        <w:rPr>
+          <w:b/>
+          <w:bCs/>
+          <w:sz w:val="32"/>
+          <w:szCs w:val="32"/>
+        </w:rPr>
+      </w:pPr>
+    </w:p>
+    <w:p>
+      <w:pPr>
+        <w:jc w:val="center"/>
+        <w:rPr>
+          <w:b/>
+          <w:bCs/>
+          <w:sz w:val="32"/>
+          <w:szCs w:val="32"/>
+          <w:lang w:val="el-GR"/>
+        </w:rPr>
+      </w:pPr>
+      <w:r>
+        <w:rPr>
+          <w:b/>
+          <w:bCs/>
+          <w:sz w:val="32"/>
+          <w:szCs w:val="32"/>
+          <w:lang w:val="el-GR"/>
+        </w:rPr>
+        <w:t>Εφαρμογή Επαγγελματικής Δικτύωσης:</w:t>
+      </w:r>
+      <w:r>
+        <w:rPr>
+          <w:b/>
+          <w:bCs/>
+          <w:sz w:val="32"/>
+          <w:szCs w:val="32"/>
+          <w:lang w:val="el-GR"/>
+        </w:rPr>
+        <w:br/>
+      </w:r>
+      <w:r>
+        <w:rPr>
+          <w:b/>
+          <w:bCs/>
+          <w:sz w:val="32"/>
+          <w:szCs w:val="32"/>
+        </w:rPr>
+        <w:t>LinkedIn</w:t>
+      </w:r>
+      <w:r>
+        <w:rPr>
+          <w:b/>
+          <w:bCs/>
+          <w:sz w:val="32"/>
+          <w:szCs w:val="32"/>
+          <w:lang w:val="el-GR"/>
+        </w:rPr>
+        <w:t>-</w:t>
+      </w:r>
+      <w:r>
+        <w:rPr>
+          <w:b/>
+          <w:bCs/>
+          <w:sz w:val="32"/>
+          <w:szCs w:val="32"/>
+        </w:rPr>
+        <w:t>Clone</w:t>
+      </w:r>
+    </w:p>
+    <w:p>
+      <w:pPr>
+        <w:jc w:val="center"/>
+        <w:rPr>
+          <w:lang w:val="el-GR"/>
+        </w:rPr>
+      </w:pPr>
+    </w:p>
+    <w:p>
+      <w:pPr>
+        <w:rPr>
+          <w:b/>
+          <w:bCs/>
           <w:sz w:val="24"/>
           <w:szCs w:val="24"/>
-          <w:lang w:val="el-GR"/>
-        </w:rPr>
-      </w:pPr>
-      <w:r>
-        <w:rPr>
+          <w:u w:val="single"/>
+        </w:rPr>
+      </w:pPr>
+    </w:p>
+    <w:p>
+      <w:pPr>
+        <w:rPr>
+          <w:b/>
+          <w:bCs/>
           <w:sz w:val="24"/>
           <w:szCs w:val="24"/>
-          <w:lang w:val="el-GR"/>
-        </w:rPr>
-        <w:t>Ομάδα</w:t>
-      </w:r>
-      <w:r>
-        <w:rPr>
+          <w:u w:val="single"/>
+        </w:rPr>
+      </w:pPr>
+    </w:p>
+    <w:p>
+      <w:pPr>
+        <w:rPr>
+          <w:b/>
+          <w:bCs/>
           <w:sz w:val="24"/>
           <w:szCs w:val="24"/>
           <w:lang w:val="el-GR"/>
         </w:rPr>
-        <w:t xml:space="preserve"> (2 </w:t>
-      </w:r>
-      <w:r>
-        <w:rPr>
+      </w:pPr>
+      <w:r>
+        <w:rPr>
+          <w:b/>
+          <w:bCs/>
           <w:sz w:val="24"/>
           <w:szCs w:val="24"/>
-          <w:lang w:val="el-GR"/>
-        </w:rPr>
-        <w:t>ατόμων)</w:t>
-      </w:r>
-      <w:r>
-        <w:rPr>
+          <w:u w:val="single"/>
+          <w:lang w:val="el-GR"/>
+        </w:rPr>
+        <w:t>Ομάδα</w:t>
+      </w:r>
+      <w:r>
+        <w:rPr>
+          <w:b/>
+          <w:bCs/>
           <w:sz w:val="24"/>
           <w:szCs w:val="24"/>
-          <w:lang w:val="el-GR"/>
-        </w:rPr>
-        <w:t xml:space="preserve">: </w:t>
-      </w:r>
-      <w:r>
-        <w:rPr>
+          <w:u w:val="single"/>
+          <w:lang w:val="el-GR"/>
+        </w:rPr>
+        <w:t xml:space="preserve"> (2 </w:t>
+      </w:r>
+      <w:r>
+        <w:rPr>
+          <w:b/>
+          <w:bCs/>
           <w:sz w:val="24"/>
           <w:szCs w:val="24"/>
-          <w:lang w:val="el-GR"/>
-        </w:rPr>
-        <w:br/>
-        <w:t>1) Νικήτας Μόσχος</w:t>
-      </w:r>
-      <w:r>
-        <w:rPr>
+          <w:u w:val="single"/>
+          <w:lang w:val="el-GR"/>
+        </w:rPr>
+        <w:t>ατόμων</w:t>
+      </w:r>
+      <w:r>
+        <w:rPr>
+          <w:b/>
+          <w:bCs/>
           <w:sz w:val="24"/>
           <w:szCs w:val="24"/>
-          <w:lang w:val="el-GR"/>
-        </w:rPr>
-        <w:t xml:space="preserve"> (</w:t>
-      </w:r>
-      <w:r>
-        <w:rPr>
+          <w:u w:val="single"/>
+          <w:lang w:val="el-GR"/>
+        </w:rPr>
+        <w:t>)</w:t>
+      </w:r>
+      <w:r>
+        <w:rPr>
+          <w:b/>
+          <w:bCs/>
           <w:sz w:val="24"/>
           <w:szCs w:val="24"/>
-        </w:rPr>
-        <w:t>sdi</w:t>
-      </w:r>
-      <w:r>
-        <w:rPr>
+          <w:u w:val="single"/>
+          <w:lang w:val="el-GR"/>
+        </w:rPr>
+        <w:t>:</w:t>
+      </w:r>
+      <w:r>
+        <w:rPr>
+          <w:b/>
+          <w:bCs/>
           <w:sz w:val="24"/>
           <w:szCs w:val="24"/>
           <w:lang w:val="el-GR"/>
         </w:rPr>
-        <w:t>2000135)</w:t>
-      </w:r>
-      <w:r>
-        <w:rPr>
+        <w:t xml:space="preserve"> </w:t>
+      </w:r>
+      <w:r>
+        <w:rPr>
+          <w:b/>
+          <w:bCs/>
           <w:sz w:val="24"/>
           <w:szCs w:val="24"/>
           <w:lang w:val="el-GR"/>
         </w:rPr>
         <w:br/>
-        <w:t>2) Θοδωρής Μωραΐτης</w:t>
-      </w:r>
-      <w:r>
-        <w:rPr>
+        <w:t xml:space="preserve">1) </w:t>
+      </w:r>
+      <w:r>
+        <w:rPr>
+          <w:b/>
+          <w:bCs/>
           <w:sz w:val="24"/>
           <w:szCs w:val="24"/>
           <w:lang w:val="el-GR"/>
         </w:rPr>
-        <w:t xml:space="preserve"> (</w:t>
-      </w:r>
-      <w:r>
-        <w:rPr>
+        <w:t>Νικήτας</w:t>
+      </w:r>
+      <w:r>
+        <w:rPr>
+          <w:b/>
+          <w:bCs/>
           <w:sz w:val="24"/>
           <w:szCs w:val="24"/>
-        </w:rPr>
-        <w:t>sdi</w:t>
-      </w:r>
-      <w:r>
-        <w:rPr>
+          <w:lang w:val="el-GR"/>
+        </w:rPr>
+        <w:t xml:space="preserve"> </w:t>
+      </w:r>
+      <w:r>
+        <w:rPr>
+          <w:b/>
+          <w:bCs/>
           <w:sz w:val="24"/>
           <w:szCs w:val="24"/>
           <w:lang w:val="el-GR"/>
         </w:rPr>
+        <w:t>Μόσχος</w:t>
+      </w:r>
+      <w:r>
+        <w:rPr>
+          <w:b/>
+          <w:bCs/>
+          <w:sz w:val="24"/>
+          <w:szCs w:val="24"/>
+          <w:lang w:val="el-GR"/>
+        </w:rPr>
+        <w:t xml:space="preserve"> (</w:t>
+      </w:r>
+      <w:proofErr w:type="spellStart"/>
+      <w:r>
+        <w:rPr>
+          <w:b/>
+          <w:bCs/>
+          <w:sz w:val="24"/>
+          <w:szCs w:val="24"/>
+        </w:rPr>
+        <w:t>sdi</w:t>
+      </w:r>
+      <w:proofErr w:type="spellEnd"/>
+      <w:r>
+        <w:rPr>
+          <w:b/>
+          <w:bCs/>
+          <w:sz w:val="24"/>
+          <w:szCs w:val="24"/>
+          <w:lang w:val="el-GR"/>
+        </w:rPr>
+        <w:t>2000135)</w:t>
+      </w:r>
+      <w:r>
+        <w:rPr>
+          <w:b/>
+          <w:bCs/>
+          <w:sz w:val="24"/>
+          <w:szCs w:val="24"/>
+          <w:lang w:val="el-GR"/>
+        </w:rPr>
+        <w:br/>
+        <w:t xml:space="preserve">2) </w:t>
+      </w:r>
+      <w:r>
+        <w:rPr>
+          <w:b/>
+          <w:bCs/>
+          <w:sz w:val="24"/>
+          <w:szCs w:val="24"/>
+          <w:lang w:val="el-GR"/>
+        </w:rPr>
+        <w:t>Θοδωρής</w:t>
+      </w:r>
+      <w:r>
+        <w:rPr>
+          <w:b/>
+          <w:bCs/>
+          <w:sz w:val="24"/>
+          <w:szCs w:val="24"/>
+          <w:lang w:val="el-GR"/>
+        </w:rPr>
+        <w:t xml:space="preserve"> </w:t>
+      </w:r>
+      <w:r>
+        <w:rPr>
+          <w:b/>
+          <w:bCs/>
+          <w:sz w:val="24"/>
+          <w:szCs w:val="24"/>
+          <w:lang w:val="el-GR"/>
+        </w:rPr>
+        <w:t>Μωραΐτης</w:t>
+      </w:r>
+      <w:r>
+        <w:rPr>
+          <w:b/>
+          <w:bCs/>
+          <w:sz w:val="24"/>
+          <w:szCs w:val="24"/>
+          <w:lang w:val="el-GR"/>
+        </w:rPr>
+        <w:t xml:space="preserve"> (</w:t>
+      </w:r>
+      <w:proofErr w:type="spellStart"/>
+      <w:r>
+        <w:rPr>
+          <w:b/>
+          <w:bCs/>
+          <w:sz w:val="24"/>
+          <w:szCs w:val="24"/>
+        </w:rPr>
+        <w:t>sdi</w:t>
+      </w:r>
+      <w:proofErr w:type="spellEnd"/>
+      <w:r>
+        <w:rPr>
+          <w:b/>
+          <w:bCs/>
+          <w:sz w:val="24"/>
+          <w:szCs w:val="24"/>
+          <w:lang w:val="el-GR"/>
+        </w:rPr>
         <w:t>2000150)</w:t>
       </w:r>
     </w:p>
@@ -157,14 +395,614 @@
           <w:lang w:val="el-GR"/>
         </w:rPr>
       </w:pPr>
-      <w:r>
-        <w:rPr>
-          <w:b/>
-          <w:bCs/>
+    </w:p>
+    <w:p>
+      <w:pPr>
+        <w:rPr>
+          <w:lang w:val="el-GR"/>
+        </w:rPr>
+      </w:pPr>
+    </w:p>
+    <w:p>
+      <w:pPr>
+        <w:rPr>
+          <w:lang w:val="el-GR"/>
+        </w:rPr>
+      </w:pPr>
+    </w:p>
+    <w:p>
+      <w:pPr>
+        <w:rPr>
+          <w:lang w:val="el-GR"/>
+        </w:rPr>
+      </w:pPr>
+    </w:p>
+    <w:p>
+      <w:pPr>
+        <w:rPr>
+          <w:lang w:val="el-GR"/>
+        </w:rPr>
+      </w:pPr>
+    </w:p>
+    <w:p>
+      <w:pPr>
+        <w:rPr>
+          <w:lang w:val="el-GR"/>
+        </w:rPr>
+      </w:pPr>
+    </w:p>
+    <w:p>
+      <w:pPr>
+        <w:rPr>
+          <w:lang w:val="el-GR"/>
+        </w:rPr>
+      </w:pPr>
+    </w:p>
+    <w:p>
+      <w:pPr>
+        <w:rPr>
+          <w:lang w:val="el-GR"/>
+        </w:rPr>
+      </w:pPr>
+    </w:p>
+    <w:p>
+      <w:pPr>
+        <w:rPr>
+          <w:lang w:val="el-GR"/>
+        </w:rPr>
+      </w:pPr>
+    </w:p>
+    <w:p>
+      <w:pPr>
+        <w:rPr>
+          <w:lang w:val="el-GR"/>
+        </w:rPr>
+      </w:pPr>
+    </w:p>
+    <w:p>
+      <w:pPr>
+        <w:rPr>
+          <w:lang w:val="el-GR"/>
+        </w:rPr>
+      </w:pPr>
+    </w:p>
+    <w:p>
+      <w:pPr>
+        <w:rPr>
+          <w:lang w:val="el-GR"/>
+        </w:rPr>
+      </w:pPr>
+    </w:p>
+    <w:p>
+      <w:pPr>
+        <w:rPr>
+          <w:lang w:val="el-GR"/>
+        </w:rPr>
+      </w:pPr>
+    </w:p>
+    <w:p>
+      <w:pPr>
+        <w:rPr>
+          <w:lang w:val="el-GR"/>
+        </w:rPr>
+      </w:pPr>
+    </w:p>
+    <w:p>
+      <w:pPr>
+        <w:rPr>
+          <w:lang w:val="el-GR"/>
+        </w:rPr>
+      </w:pPr>
+    </w:p>
+    <w:p>
+      <w:pPr>
+        <w:rPr>
+          <w:lang w:val="el-GR"/>
+        </w:rPr>
+      </w:pPr>
+    </w:p>
+    <w:p>
+      <w:pPr>
+        <w:rPr>
+          <w:lang w:val="el-GR"/>
+        </w:rPr>
+      </w:pPr>
+    </w:p>
+    <w:p>
+      <w:pPr>
+        <w:jc w:val="center"/>
+        <w:rPr>
+          <w:b/>
+          <w:bCs/>
+          <w:sz w:val="28"/>
+          <w:szCs w:val="28"/>
+          <w:u w:val="thick"/>
+          <w:lang w:val="el-GR"/>
+        </w:rPr>
+      </w:pPr>
+    </w:p>
+    <w:p>
+      <w:pPr>
+        <w:jc w:val="center"/>
+        <w:rPr>
+          <w:sz w:val="28"/>
+          <w:szCs w:val="28"/>
+          <w:u w:val="thick"/>
+          <w:lang w:val="el-GR"/>
+        </w:rPr>
+      </w:pPr>
+      <w:r>
+        <w:rPr>
+          <w:b/>
+          <w:bCs/>
+          <w:sz w:val="28"/>
+          <w:szCs w:val="28"/>
+          <w:u w:val="thick"/>
           <w:lang w:val="el-GR"/>
         </w:rPr>
         <w:t>Πίνακας Περιεχομένων</w:t>
       </w:r>
+    </w:p>
+    <w:p>
+      <w:pPr>
+        <w:pStyle w:val="ListParagraph"/>
+        <w:numPr>
+          <w:ilvl w:val="0"/>
+          <w:numId w:val="1"/>
+        </w:numPr>
+        <w:rPr>
+          <w:lang w:val="el-GR"/>
+        </w:rPr>
+      </w:pPr>
+      <w:r>
+        <w:rPr>
+          <w:lang w:val="el-GR"/>
+        </w:rPr>
+        <w:t>Εισαγωγή</w:t>
+      </w:r>
+      <w:r>
+        <w:rPr>
+          <w:lang w:val="el-GR"/>
+        </w:rPr>
+        <w:br/>
+      </w:r>
+      <w:r>
+        <w:rPr>
+          <w:lang w:val="el-GR"/>
+        </w:rPr>
+        <w:tab/>
+        <w:t>Τεχνολογίες που χρησιμοποιήθηκαν</w:t>
+      </w:r>
+      <w:r>
+        <w:rPr>
+          <w:lang w:val="el-GR"/>
+        </w:rPr>
+        <w:br/>
+      </w:r>
+      <w:r>
+        <w:rPr>
+          <w:lang w:val="el-GR"/>
+        </w:rPr>
+        <w:tab/>
+        <w:t>Εκτέλεση εφαρμογής</w:t>
+      </w:r>
+      <w:r>
+        <w:rPr>
+          <w:lang w:val="el-GR"/>
+        </w:rPr>
+        <w:br/>
+      </w:r>
+      <w:r>
+        <w:rPr>
+          <w:lang w:val="el-GR"/>
+        </w:rPr>
+        <w:tab/>
+        <w:t>Γενικές παρατηρήσεις</w:t>
+      </w:r>
+    </w:p>
+    <w:p>
+      <w:pPr>
+        <w:pStyle w:val="ListParagraph"/>
+        <w:numPr>
+          <w:ilvl w:val="0"/>
+          <w:numId w:val="1"/>
+        </w:numPr>
+      </w:pPr>
+      <w:r>
+        <w:t>Welcome-Page</w:t>
+      </w:r>
+    </w:p>
+    <w:p>
+      <w:pPr>
+        <w:pStyle w:val="ListParagraph"/>
+        <w:numPr>
+          <w:ilvl w:val="0"/>
+          <w:numId w:val="1"/>
+        </w:numPr>
+      </w:pPr>
+      <w:r>
+        <w:t>Login-Page</w:t>
+      </w:r>
+    </w:p>
+    <w:p>
+      <w:pPr>
+        <w:pStyle w:val="ListParagraph"/>
+        <w:numPr>
+          <w:ilvl w:val="0"/>
+          <w:numId w:val="1"/>
+        </w:numPr>
+      </w:pPr>
+      <w:r>
+        <w:t>Signup-Page</w:t>
+      </w:r>
+    </w:p>
+    <w:p>
+      <w:pPr>
+        <w:pStyle w:val="ListParagraph"/>
+        <w:numPr>
+          <w:ilvl w:val="0"/>
+          <w:numId w:val="1"/>
+        </w:numPr>
+      </w:pPr>
+      <w:r>
+        <w:t>User-Page</w:t>
+      </w:r>
+      <w:r>
+        <w:br/>
+      </w:r>
+      <w:r>
+        <w:tab/>
+      </w:r>
+      <w:r>
+        <w:t>Home</w:t>
+      </w:r>
+      <w:r>
+        <w:br/>
+      </w:r>
+      <w:r>
+        <w:tab/>
+        <w:t>Network</w:t>
+      </w:r>
+      <w:r>
+        <w:br/>
+      </w:r>
+      <w:r>
+        <w:tab/>
+        <w:t>Jobs</w:t>
+      </w:r>
+      <w:r>
+        <w:br/>
+      </w:r>
+      <w:r>
+        <w:tab/>
+        <w:t>Messaging</w:t>
+      </w:r>
+      <w:r>
+        <w:br/>
+      </w:r>
+      <w:r>
+        <w:tab/>
+        <w:t>Notifications</w:t>
+      </w:r>
+      <w:r>
+        <w:br/>
+      </w:r>
+      <w:r>
+        <w:tab/>
+        <w:t>Profile</w:t>
+      </w:r>
+      <w:r>
+        <w:br/>
+      </w:r>
+      <w:r>
+        <w:tab/>
+        <w:t>Settings</w:t>
+      </w:r>
+    </w:p>
+    <w:p>
+      <w:pPr>
+        <w:pStyle w:val="ListParagraph"/>
+        <w:numPr>
+          <w:ilvl w:val="0"/>
+          <w:numId w:val="1"/>
+        </w:numPr>
+      </w:pPr>
+      <w:r>
+        <w:t>Admin-Page</w:t>
+      </w:r>
+      <w:r>
+        <w:br/>
+      </w:r>
+      <w:r>
+        <w:tab/>
+        <w:t>User-Listings</w:t>
+      </w:r>
+      <w:r>
+        <w:br/>
+      </w:r>
+      <w:r>
+        <w:tab/>
+        <w:t>…</w:t>
+      </w:r>
+    </w:p>
+    <w:p>
+      <w:pPr>
+        <w:pStyle w:val="ListParagraph"/>
+        <w:numPr>
+          <w:ilvl w:val="0"/>
+          <w:numId w:val="1"/>
+        </w:numPr>
+      </w:pPr>
+      <w:r>
+        <w:t>Security</w:t>
+      </w:r>
+    </w:p>
+    <w:p>
+      <w:pPr>
+        <w:pStyle w:val="ListParagraph"/>
+        <w:numPr>
+          <w:ilvl w:val="0"/>
+          <w:numId w:val="1"/>
+        </w:numPr>
+      </w:pPr>
+      <w:r>
+        <w:rPr>
+          <w:lang w:val="el-GR"/>
+        </w:rPr>
+        <w:t>Επίλογος</w:t>
+      </w:r>
+    </w:p>
+    <w:p>
+      <w:pPr>
+        <w:pStyle w:val="ListParagraph"/>
+        <w:numPr>
+          <w:ilvl w:val="0"/>
+          <w:numId w:val="1"/>
+        </w:numPr>
+        <w:rPr>
+          <w:lang w:val="el-GR"/>
+        </w:rPr>
+      </w:pPr>
+      <w:r>
+        <w:rPr>
+          <w:lang w:val="el-GR"/>
+        </w:rPr>
+        <w:t>Πηγές</w:t>
+      </w:r>
+    </w:p>
+    <w:p>
+      <w:pPr>
+        <w:rPr>
+          <w:lang w:val="el-GR"/>
+        </w:rPr>
+      </w:pPr>
+    </w:p>
+    <w:p>
+      <w:pPr>
+        <w:rPr>
+          <w:lang w:val="el-GR"/>
+        </w:rPr>
+      </w:pPr>
+    </w:p>
+    <w:p>
+      <w:pPr>
+        <w:rPr>
+          <w:lang w:val="el-GR"/>
+        </w:rPr>
+      </w:pPr>
+    </w:p>
+    <w:p>
+      <w:pPr>
+        <w:rPr>
+          <w:lang w:val="el-GR"/>
+        </w:rPr>
+      </w:pPr>
+    </w:p>
+    <w:p>
+      <w:pPr>
+        <w:rPr>
+          <w:lang w:val="el-GR"/>
+        </w:rPr>
+      </w:pPr>
+    </w:p>
+    <w:p>
+      <w:pPr>
+        <w:rPr>
+          <w:lang w:val="el-GR"/>
+        </w:rPr>
+      </w:pPr>
+    </w:p>
+    <w:p>
+      <w:pPr>
+        <w:rPr>
+          <w:lang w:val="el-GR"/>
+        </w:rPr>
+      </w:pPr>
+    </w:p>
+    <w:p>
+      <w:pPr>
+        <w:rPr>
+          <w:lang w:val="el-GR"/>
+        </w:rPr>
+      </w:pPr>
+    </w:p>
+    <w:p>
+      <w:pPr>
+        <w:pStyle w:val="ListParagraph"/>
+        <w:numPr>
+          <w:ilvl w:val="0"/>
+          <w:numId w:val="2"/>
+        </w:numPr>
+        <w:rPr>
+          <w:b/>
+          <w:bCs/>
+          <w:sz w:val="28"/>
+          <w:szCs w:val="28"/>
+          <w:u w:val="thick"/>
+          <w:lang w:val="el-GR"/>
+        </w:rPr>
+      </w:pPr>
+      <w:r>
+        <w:rPr>
+          <w:b/>
+          <w:bCs/>
+          <w:sz w:val="28"/>
+          <w:szCs w:val="28"/>
+          <w:u w:val="thick"/>
+          <w:lang w:val="el-GR"/>
+        </w:rPr>
+        <w:lastRenderedPageBreak/>
+        <w:t>Εισαγωγή</w:t>
+      </w:r>
+    </w:p>
+    <w:p>
+      <w:pPr>
+        <w:rPr>
+          <w:lang w:val="el-GR"/>
+        </w:rPr>
+      </w:pPr>
+    </w:p>
+    <w:p>
+      <w:pPr>
+        <w:ind w:left="360"/>
+        <w:rPr>
+          <w:lang w:val="el-GR"/>
+        </w:rPr>
+      </w:pPr>
+    </w:p>
+    <w:p>
+      <w:pPr>
+        <w:rPr>
+          <w:lang w:val="el-GR"/>
+        </w:rPr>
+      </w:pPr>
+    </w:p>
+    <w:p>
+      <w:pPr>
+        <w:rPr>
+          <w:lang w:val="el-GR"/>
+        </w:rPr>
+      </w:pPr>
+    </w:p>
+    <w:p>
+      <w:pPr>
+        <w:rPr>
+          <w:lang w:val="el-GR"/>
+        </w:rPr>
+      </w:pPr>
+    </w:p>
+    <w:p>
+      <w:pPr>
+        <w:rPr>
+          <w:lang w:val="el-GR"/>
+        </w:rPr>
+      </w:pPr>
+    </w:p>
+    <w:p>
+      <w:pPr>
+        <w:rPr>
+          <w:lang w:val="el-GR"/>
+        </w:rPr>
+      </w:pPr>
+    </w:p>
+    <w:p>
+      <w:pPr>
+        <w:rPr>
+          <w:lang w:val="el-GR"/>
+        </w:rPr>
+      </w:pPr>
+    </w:p>
+    <w:p>
+      <w:pPr>
+        <w:rPr>
+          <w:lang w:val="el-GR"/>
+        </w:rPr>
+      </w:pPr>
+    </w:p>
+    <w:p>
+      <w:pPr>
+        <w:rPr>
+          <w:lang w:val="el-GR"/>
+        </w:rPr>
+      </w:pPr>
+    </w:p>
+    <w:p>
+      <w:pPr>
+        <w:rPr>
+          <w:lang w:val="el-GR"/>
+        </w:rPr>
+      </w:pPr>
+    </w:p>
+    <w:p>
+      <w:pPr>
+        <w:rPr>
+          <w:lang w:val="el-GR"/>
+        </w:rPr>
+      </w:pPr>
+    </w:p>
+    <w:p>
+      <w:pPr>
+        <w:rPr>
+          <w:lang w:val="el-GR"/>
+        </w:rPr>
+      </w:pPr>
+    </w:p>
+    <w:p>
+      <w:pPr>
+        <w:rPr>
+          <w:lang w:val="el-GR"/>
+        </w:rPr>
+      </w:pPr>
+    </w:p>
+    <w:p>
+      <w:pPr>
+        <w:rPr>
+          <w:lang w:val="el-GR"/>
+        </w:rPr>
+      </w:pPr>
+    </w:p>
+    <w:p>
+      <w:pPr>
+        <w:rPr>
+          <w:lang w:val="el-GR"/>
+        </w:rPr>
+      </w:pPr>
+    </w:p>
+    <w:p>
+      <w:pPr>
+        <w:rPr>
+          <w:lang w:val="el-GR"/>
+        </w:rPr>
+      </w:pPr>
+    </w:p>
+    <w:p>
+      <w:pPr>
+        <w:rPr>
+          <w:lang w:val="el-GR"/>
+        </w:rPr>
+      </w:pPr>
+    </w:p>
+    <w:p>
+      <w:pPr>
+        <w:rPr>
+          <w:lang w:val="el-GR"/>
+        </w:rPr>
+      </w:pPr>
+    </w:p>
+    <w:p>
+      <w:pPr>
+        <w:rPr>
+          <w:lang w:val="el-GR"/>
+        </w:rPr>
+      </w:pPr>
+      <w:r>
+        <w:rPr>
+          <w:b/>
+          <w:bCs/>
+          <w:lang w:val="el-GR"/>
+        </w:rPr>
+        <w:t>Εισαγωγικό Κεφάλαιο</w:t>
+      </w:r>
       <w:r>
         <w:rPr>
           <w:lang w:val="el-GR"/>
@@ -173,6 +1011,45 @@
       </w:r>
     </w:p>
     <w:p>
+      <w:pPr>
+        <w:rPr>
+          <w:lang w:val="el-GR"/>
+        </w:rPr>
+      </w:pPr>
+      <w:r>
+        <w:rPr>
+          <w:lang w:val="el-GR"/>
+        </w:rPr>
+        <w:t>...</w:t>
+      </w:r>
+    </w:p>
+    <w:p>
+      <w:pPr>
+        <w:rPr>
+          <w:lang w:val="el-GR"/>
+        </w:rPr>
+      </w:pPr>
+      <w:r>
+        <w:rPr>
+          <w:b/>
+          <w:bCs/>
+          <w:lang w:val="el-GR"/>
+        </w:rPr>
+        <w:t>Υπόλοιπα Κεφάλαια</w:t>
+      </w:r>
+      <w:r>
+        <w:rPr>
+          <w:lang w:val="el-GR"/>
+        </w:rPr>
+        <w:t>:</w:t>
+      </w:r>
+    </w:p>
+    <w:p>
+      <w:pPr>
+        <w:rPr>
+          <w:lang w:val="el-GR"/>
+        </w:rPr>
+      </w:pPr>
       <w:r>
         <w:rPr>
           <w:lang w:val="el-GR"/>
@@ -192,7 +1069,7 @@
           <w:bCs/>
           <w:lang w:val="el-GR"/>
         </w:rPr>
-        <w:t>Εισαγωγικό Κεφάλαιο</w:t>
+        <w:t>Επίλογος</w:t>
       </w:r>
       <w:r>
         <w:rPr>
@@ -202,26 +1079,31 @@
       </w:r>
     </w:p>
     <w:p>
-      <w:r>
-        <w:rPr>
-          <w:lang w:val="el-GR"/>
-        </w:rPr>
-        <w:t>...</w:t>
-      </w:r>
-    </w:p>
-    <w:p>
-      <w:pPr>
-        <w:rPr>
-          <w:lang w:val="el-GR"/>
-        </w:rPr>
-      </w:pPr>
-      <w:r>
-        <w:rPr>
-          <w:b/>
-          <w:bCs/>
-          <w:lang w:val="el-GR"/>
-        </w:rPr>
-        <w:t>Υπόλοιπα Κεφάλαια</w:t>
+      <w:pPr>
+        <w:rPr>
+          <w:lang w:val="el-GR"/>
+        </w:rPr>
+      </w:pPr>
+      <w:r>
+        <w:rPr>
+          <w:lang w:val="el-GR"/>
+        </w:rPr>
+        <w:t>…</w:t>
+      </w:r>
+    </w:p>
+    <w:p>
+      <w:pPr>
+        <w:rPr>
+          <w:lang w:val="el-GR"/>
+        </w:rPr>
+      </w:pPr>
+      <w:r>
+        <w:rPr>
+          <w:b/>
+          <w:bCs/>
+          <w:lang w:val="el-GR"/>
+        </w:rPr>
+        <w:t>Πηγές</w:t>
       </w:r>
       <w:r>
         <w:rPr>
@@ -231,26 +1113,16 @@
       </w:r>
     </w:p>
     <w:p>
-      <w:r>
-        <w:rPr>
-          <w:lang w:val="el-GR"/>
-        </w:rPr>
-        <w:t>…</w:t>
-      </w:r>
-    </w:p>
-    <w:p>
-      <w:pPr>
-        <w:rPr>
-          <w:lang w:val="el-GR"/>
-        </w:rPr>
-      </w:pPr>
-      <w:r>
-        <w:rPr>
-          <w:b/>
-          <w:bCs/>
-          <w:lang w:val="el-GR"/>
-        </w:rPr>
-        <w:t>Επίλογος</w:t>
+      <w:pPr>
+        <w:rPr>
+          <w:lang w:val="el-GR"/>
+        </w:rPr>
+      </w:pPr>
+      <w:r>
+        <w:rPr>
+          <w:u w:val="single"/>
+        </w:rPr>
+        <w:t>Frontend</w:t>
       </w:r>
       <w:r>
         <w:rPr>
@@ -260,26 +1132,432 @@
       </w:r>
     </w:p>
     <w:p>
-      <w:r>
-        <w:rPr>
-          <w:lang w:val="el-GR"/>
-        </w:rPr>
-        <w:t>…</w:t>
-      </w:r>
-    </w:p>
-    <w:p>
-      <w:pPr>
-        <w:rPr>
-          <w:lang w:val="el-GR"/>
-        </w:rPr>
-      </w:pPr>
-      <w:r>
-        <w:rPr>
-          <w:b/>
-          <w:bCs/>
-          <w:lang w:val="el-GR"/>
-        </w:rPr>
-        <w:t>Πηγές</w:t>
+      <w:pPr>
+        <w:rPr>
+          <w:lang w:val="el-GR"/>
+        </w:rPr>
+      </w:pPr>
+      <w:hyperlink r:id="rId5" w:history="1">
+        <w:r>
+          <w:rPr>
+            <w:rStyle w:val="Hyperlink"/>
+          </w:rPr>
+          <w:t>https</w:t>
+        </w:r>
+        <w:r>
+          <w:rPr>
+            <w:rStyle w:val="Hyperlink"/>
+            <w:lang w:val="el-GR"/>
+          </w:rPr>
+          <w:t>://</w:t>
+        </w:r>
+        <w:r>
+          <w:rPr>
+            <w:rStyle w:val="Hyperlink"/>
+          </w:rPr>
+          <w:t>angular</w:t>
+        </w:r>
+        <w:r>
+          <w:rPr>
+            <w:rStyle w:val="Hyperlink"/>
+            <w:lang w:val="el-GR"/>
+          </w:rPr>
+          <w:t>.</w:t>
+        </w:r>
+        <w:r>
+          <w:rPr>
+            <w:rStyle w:val="Hyperlink"/>
+          </w:rPr>
+          <w:t>dev</w:t>
+        </w:r>
+        <w:r>
+          <w:rPr>
+            <w:rStyle w:val="Hyperlink"/>
+            <w:lang w:val="el-GR"/>
+          </w:rPr>
+          <w:t>/</w:t>
+        </w:r>
+        <w:r>
+          <w:rPr>
+            <w:rStyle w:val="Hyperlink"/>
+          </w:rPr>
+          <w:t>overview</w:t>
+        </w:r>
+      </w:hyperlink>
+    </w:p>
+    <w:p>
+      <w:pPr>
+        <w:rPr>
+          <w:lang w:val="el-GR"/>
+        </w:rPr>
+      </w:pPr>
+      <w:hyperlink r:id="rId6" w:history="1">
+        <w:r>
+          <w:rPr>
+            <w:rStyle w:val="Hyperlink"/>
+          </w:rPr>
+          <w:t>https</w:t>
+        </w:r>
+        <w:r>
+          <w:rPr>
+            <w:rStyle w:val="Hyperlink"/>
+            <w:lang w:val="el-GR"/>
+          </w:rPr>
+          <w:t>://</w:t>
+        </w:r>
+        <w:r>
+          <w:rPr>
+            <w:rStyle w:val="Hyperlink"/>
+          </w:rPr>
+          <w:t>www</w:t>
+        </w:r>
+        <w:r>
+          <w:rPr>
+            <w:rStyle w:val="Hyperlink"/>
+            <w:lang w:val="el-GR"/>
+          </w:rPr>
+          <w:t>.</w:t>
+        </w:r>
+        <w:proofErr w:type="spellStart"/>
+        <w:r>
+          <w:rPr>
+            <w:rStyle w:val="Hyperlink"/>
+          </w:rPr>
+          <w:t>youtube</w:t>
+        </w:r>
+        <w:proofErr w:type="spellEnd"/>
+        <w:r>
+          <w:rPr>
+            <w:rStyle w:val="Hyperlink"/>
+            <w:lang w:val="el-GR"/>
+          </w:rPr>
+          <w:t>.</w:t>
+        </w:r>
+        <w:r>
+          <w:rPr>
+            <w:rStyle w:val="Hyperlink"/>
+          </w:rPr>
+          <w:t>com</w:t>
+        </w:r>
+        <w:r>
+          <w:rPr>
+            <w:rStyle w:val="Hyperlink"/>
+            <w:lang w:val="el-GR"/>
+          </w:rPr>
+          <w:t>/</w:t>
+        </w:r>
+        <w:r>
+          <w:rPr>
+            <w:rStyle w:val="Hyperlink"/>
+          </w:rPr>
+          <w:t>watch</w:t>
+        </w:r>
+        <w:r>
+          <w:rPr>
+            <w:rStyle w:val="Hyperlink"/>
+            <w:lang w:val="el-GR"/>
+          </w:rPr>
+          <w:t>?</w:t>
+        </w:r>
+        <w:r>
+          <w:rPr>
+            <w:rStyle w:val="Hyperlink"/>
+          </w:rPr>
+          <w:t>v</w:t>
+        </w:r>
+        <w:r>
+          <w:rPr>
+            <w:rStyle w:val="Hyperlink"/>
+            <w:lang w:val="el-GR"/>
+          </w:rPr>
+          <w:t>=3</w:t>
+        </w:r>
+        <w:proofErr w:type="spellStart"/>
+        <w:r>
+          <w:rPr>
+            <w:rStyle w:val="Hyperlink"/>
+          </w:rPr>
+          <w:t>dHNOWTI</w:t>
+        </w:r>
+        <w:proofErr w:type="spellEnd"/>
+        <w:r>
+          <w:rPr>
+            <w:rStyle w:val="Hyperlink"/>
+            <w:lang w:val="el-GR"/>
+          </w:rPr>
+          <w:t>7</w:t>
+        </w:r>
+        <w:r>
+          <w:rPr>
+            <w:rStyle w:val="Hyperlink"/>
+          </w:rPr>
+          <w:t>H</w:t>
+        </w:r>
+        <w:r>
+          <w:rPr>
+            <w:rStyle w:val="Hyperlink"/>
+            <w:lang w:val="el-GR"/>
+          </w:rPr>
+          <w:t>8&amp;</w:t>
+        </w:r>
+        <w:r>
+          <w:rPr>
+            <w:rStyle w:val="Hyperlink"/>
+          </w:rPr>
+          <w:t>t</w:t>
+        </w:r>
+        <w:r>
+          <w:rPr>
+            <w:rStyle w:val="Hyperlink"/>
+            <w:lang w:val="el-GR"/>
+          </w:rPr>
+          <w:t>=1829</w:t>
+        </w:r>
+        <w:r>
+          <w:rPr>
+            <w:rStyle w:val="Hyperlink"/>
+          </w:rPr>
+          <w:t>s</w:t>
+        </w:r>
+      </w:hyperlink>
+    </w:p>
+    <w:p>
+      <w:pPr>
+        <w:rPr>
+          <w:lang w:val="el-GR"/>
+        </w:rPr>
+      </w:pPr>
+      <w:hyperlink r:id="rId7" w:history="1">
+        <w:r>
+          <w:rPr>
+            <w:rStyle w:val="Hyperlink"/>
+          </w:rPr>
+          <w:t>https</w:t>
+        </w:r>
+        <w:r>
+          <w:rPr>
+            <w:rStyle w:val="Hyperlink"/>
+            <w:lang w:val="el-GR"/>
+          </w:rPr>
+          <w:t>://</w:t>
+        </w:r>
+        <w:r>
+          <w:rPr>
+            <w:rStyle w:val="Hyperlink"/>
+          </w:rPr>
+          <w:t>dev</w:t>
+        </w:r>
+        <w:r>
+          <w:rPr>
+            <w:rStyle w:val="Hyperlink"/>
+            <w:lang w:val="el-GR"/>
+          </w:rPr>
+          <w:t>.</w:t>
+        </w:r>
+        <w:r>
+          <w:rPr>
+            <w:rStyle w:val="Hyperlink"/>
+          </w:rPr>
+          <w:t>to</w:t>
+        </w:r>
+        <w:r>
+          <w:rPr>
+            <w:rStyle w:val="Hyperlink"/>
+            <w:lang w:val="el-GR"/>
+          </w:rPr>
+          <w:t>/</w:t>
+        </w:r>
+        <w:r>
+          <w:rPr>
+            <w:rStyle w:val="Hyperlink"/>
+          </w:rPr>
+          <w:t>this</w:t>
+        </w:r>
+        <w:r>
+          <w:rPr>
+            <w:rStyle w:val="Hyperlink"/>
+            <w:lang w:val="el-GR"/>
+          </w:rPr>
+          <w:t>-</w:t>
+        </w:r>
+        <w:r>
+          <w:rPr>
+            <w:rStyle w:val="Hyperlink"/>
+          </w:rPr>
+          <w:t>is</w:t>
+        </w:r>
+        <w:r>
+          <w:rPr>
+            <w:rStyle w:val="Hyperlink"/>
+            <w:lang w:val="el-GR"/>
+          </w:rPr>
+          <w:t>-</w:t>
+        </w:r>
+        <w:r>
+          <w:rPr>
+            <w:rStyle w:val="Hyperlink"/>
+          </w:rPr>
+          <w:t>angular</w:t>
+        </w:r>
+        <w:r>
+          <w:rPr>
+            <w:rStyle w:val="Hyperlink"/>
+            <w:lang w:val="el-GR"/>
+          </w:rPr>
+          <w:t>/</w:t>
+        </w:r>
+        <w:r>
+          <w:rPr>
+            <w:rStyle w:val="Hyperlink"/>
+          </w:rPr>
+          <w:t>how</w:t>
+        </w:r>
+        <w:r>
+          <w:rPr>
+            <w:rStyle w:val="Hyperlink"/>
+            <w:lang w:val="el-GR"/>
+          </w:rPr>
+          <w:t>-</w:t>
+        </w:r>
+        <w:r>
+          <w:rPr>
+            <w:rStyle w:val="Hyperlink"/>
+          </w:rPr>
+          <w:t>to</w:t>
+        </w:r>
+        <w:r>
+          <w:rPr>
+            <w:rStyle w:val="Hyperlink"/>
+            <w:lang w:val="el-GR"/>
+          </w:rPr>
+          <w:t>-</w:t>
+        </w:r>
+        <w:r>
+          <w:rPr>
+            <w:rStyle w:val="Hyperlink"/>
+          </w:rPr>
+          <w:t>fetch</w:t>
+        </w:r>
+        <w:r>
+          <w:rPr>
+            <w:rStyle w:val="Hyperlink"/>
+            <w:lang w:val="el-GR"/>
+          </w:rPr>
+          <w:t>-</w:t>
+        </w:r>
+        <w:r>
+          <w:rPr>
+            <w:rStyle w:val="Hyperlink"/>
+          </w:rPr>
+          <w:t>data</w:t>
+        </w:r>
+        <w:r>
+          <w:rPr>
+            <w:rStyle w:val="Hyperlink"/>
+            <w:lang w:val="el-GR"/>
+          </w:rPr>
+          <w:t>-</w:t>
+        </w:r>
+        <w:r>
+          <w:rPr>
+            <w:rStyle w:val="Hyperlink"/>
+          </w:rPr>
+          <w:t>using</w:t>
+        </w:r>
+        <w:r>
+          <w:rPr>
+            <w:rStyle w:val="Hyperlink"/>
+            <w:lang w:val="el-GR"/>
+          </w:rPr>
+          <w:t>-</w:t>
+        </w:r>
+        <w:r>
+          <w:rPr>
+            <w:rStyle w:val="Hyperlink"/>
+          </w:rPr>
+          <w:t>the</w:t>
+        </w:r>
+        <w:r>
+          <w:rPr>
+            <w:rStyle w:val="Hyperlink"/>
+            <w:lang w:val="el-GR"/>
+          </w:rPr>
+          <w:t>-</w:t>
+        </w:r>
+        <w:proofErr w:type="spellStart"/>
+        <w:r>
+          <w:rPr>
+            <w:rStyle w:val="Hyperlink"/>
+          </w:rPr>
+          <w:t>providehttpclient</w:t>
+        </w:r>
+        <w:proofErr w:type="spellEnd"/>
+        <w:r>
+          <w:rPr>
+            <w:rStyle w:val="Hyperlink"/>
+            <w:lang w:val="el-GR"/>
+          </w:rPr>
+          <w:t>-</w:t>
+        </w:r>
+        <w:r>
+          <w:rPr>
+            <w:rStyle w:val="Hyperlink"/>
+          </w:rPr>
+          <w:t>in</w:t>
+        </w:r>
+        <w:r>
+          <w:rPr>
+            <w:rStyle w:val="Hyperlink"/>
+            <w:lang w:val="el-GR"/>
+          </w:rPr>
+          <w:t>-</w:t>
+        </w:r>
+        <w:r>
+          <w:rPr>
+            <w:rStyle w:val="Hyperlink"/>
+          </w:rPr>
+          <w:t>angular</w:t>
+        </w:r>
+        <w:r>
+          <w:rPr>
+            <w:rStyle w:val="Hyperlink"/>
+            <w:lang w:val="el-GR"/>
+          </w:rPr>
+          <w:t>-5</w:t>
+        </w:r>
+        <w:r>
+          <w:rPr>
+            <w:rStyle w:val="Hyperlink"/>
+          </w:rPr>
+          <w:t>h</w:t>
+        </w:r>
+        <w:r>
+          <w:rPr>
+            <w:rStyle w:val="Hyperlink"/>
+            <w:lang w:val="el-GR"/>
+          </w:rPr>
+          <w:t>47</w:t>
+        </w:r>
+      </w:hyperlink>
+    </w:p>
+    <w:p>
+      <w:pPr>
+        <w:rPr>
+          <w:lang w:val="el-GR"/>
+        </w:rPr>
+      </w:pPr>
+    </w:p>
+    <w:p>
+      <w:pPr>
+        <w:rPr>
+          <w:lang w:val="el-GR"/>
+        </w:rPr>
+      </w:pPr>
+      <w:r>
+        <w:rPr>
+          <w:u w:val="single"/>
+        </w:rPr>
+        <w:t>Backend</w:t>
       </w:r>
       <w:r>
         <w:rPr>
@@ -289,157 +1567,704 @@
       </w:r>
     </w:p>
     <w:p>
-      <w:r>
-        <w:rPr>
-          <w:u w:val="single"/>
-        </w:rPr>
-        <w:t>Frontend</w:t>
-      </w:r>
-      <w:r>
-        <w:t>:</w:t>
-      </w:r>
-    </w:p>
-    <w:p>
-      <w:hyperlink r:id="rId4" w:history="1">
-        <w:r>
-          <w:rPr>
-            <w:rStyle w:val="Hyperlink"/>
-          </w:rPr>
-          <w:t>https://angular.dev/overview</w:t>
-        </w:r>
+      <w:pPr>
+        <w:rPr>
+          <w:lang w:val="el-GR"/>
+        </w:rPr>
+      </w:pPr>
+      <w:hyperlink r:id="rId8" w:history="1">
+        <w:r>
+          <w:rPr>
+            <w:rStyle w:val="Hyperlink"/>
+          </w:rPr>
+          <w:t>https</w:t>
+        </w:r>
+        <w:r>
+          <w:rPr>
+            <w:rStyle w:val="Hyperlink"/>
+            <w:lang w:val="el-GR"/>
+          </w:rPr>
+          <w:t>://</w:t>
+        </w:r>
+        <w:r>
+          <w:rPr>
+            <w:rStyle w:val="Hyperlink"/>
+          </w:rPr>
+          <w:t>www</w:t>
+        </w:r>
+        <w:r>
+          <w:rPr>
+            <w:rStyle w:val="Hyperlink"/>
+            <w:lang w:val="el-GR"/>
+          </w:rPr>
+          <w:t>.</w:t>
+        </w:r>
+        <w:proofErr w:type="spellStart"/>
+        <w:r>
+          <w:rPr>
+            <w:rStyle w:val="Hyperlink"/>
+          </w:rPr>
+          <w:t>youtube</w:t>
+        </w:r>
+        <w:proofErr w:type="spellEnd"/>
+        <w:r>
+          <w:rPr>
+            <w:rStyle w:val="Hyperlink"/>
+            <w:lang w:val="el-GR"/>
+          </w:rPr>
+          <w:t>.</w:t>
+        </w:r>
+        <w:r>
+          <w:rPr>
+            <w:rStyle w:val="Hyperlink"/>
+          </w:rPr>
+          <w:t>com</w:t>
+        </w:r>
+        <w:r>
+          <w:rPr>
+            <w:rStyle w:val="Hyperlink"/>
+            <w:lang w:val="el-GR"/>
+          </w:rPr>
+          <w:t>/</w:t>
+        </w:r>
+        <w:r>
+          <w:rPr>
+            <w:rStyle w:val="Hyperlink"/>
+          </w:rPr>
+          <w:t>watch</w:t>
+        </w:r>
+        <w:r>
+          <w:rPr>
+            <w:rStyle w:val="Hyperlink"/>
+            <w:lang w:val="el-GR"/>
+          </w:rPr>
+          <w:t>?</w:t>
+        </w:r>
+        <w:r>
+          <w:rPr>
+            <w:rStyle w:val="Hyperlink"/>
+          </w:rPr>
+          <w:t>v</w:t>
+        </w:r>
+        <w:r>
+          <w:rPr>
+            <w:rStyle w:val="Hyperlink"/>
+            <w:lang w:val="el-GR"/>
+          </w:rPr>
+          <w:t>=</w:t>
+        </w:r>
+        <w:proofErr w:type="spellStart"/>
+        <w:r>
+          <w:rPr>
+            <w:rStyle w:val="Hyperlink"/>
+          </w:rPr>
+          <w:t>QuvS</w:t>
+        </w:r>
+        <w:proofErr w:type="spellEnd"/>
+        <w:r>
+          <w:rPr>
+            <w:rStyle w:val="Hyperlink"/>
+            <w:lang w:val="el-GR"/>
+          </w:rPr>
+          <w:t>_</w:t>
+        </w:r>
+        <w:proofErr w:type="spellStart"/>
+        <w:r>
+          <w:rPr>
+            <w:rStyle w:val="Hyperlink"/>
+          </w:rPr>
+          <w:t>VLbGko</w:t>
+        </w:r>
+        <w:proofErr w:type="spellEnd"/>
       </w:hyperlink>
-    </w:p>
-    <w:p>
-      <w:hyperlink r:id="rId5" w:history="1">
-        <w:r>
-          <w:rPr>
-            <w:rStyle w:val="Hyperlink"/>
-          </w:rPr>
-          <w:t>https://www.youtube.com/watch?v=3dHNOWTI7H8&amp;t=1829s</w:t>
-        </w:r>
+      <w:r>
+        <w:rPr>
+          <w:lang w:val="el-GR"/>
+        </w:rPr>
+        <w:t xml:space="preserve"> </w:t>
+      </w:r>
+    </w:p>
+    <w:p>
+      <w:pPr>
+        <w:rPr>
+          <w:lang w:val="el-GR"/>
+        </w:rPr>
+      </w:pPr>
+      <w:hyperlink r:id="rId9" w:history="1">
+        <w:r>
+          <w:rPr>
+            <w:rStyle w:val="Hyperlink"/>
+          </w:rPr>
+          <w:t>https</w:t>
+        </w:r>
+        <w:r>
+          <w:rPr>
+            <w:rStyle w:val="Hyperlink"/>
+            <w:lang w:val="el-GR"/>
+          </w:rPr>
+          <w:t>://</w:t>
+        </w:r>
+        <w:r>
+          <w:rPr>
+            <w:rStyle w:val="Hyperlink"/>
+          </w:rPr>
+          <w:t>www</w:t>
+        </w:r>
+        <w:r>
+          <w:rPr>
+            <w:rStyle w:val="Hyperlink"/>
+            <w:lang w:val="el-GR"/>
+          </w:rPr>
+          <w:t>.</w:t>
+        </w:r>
+        <w:proofErr w:type="spellStart"/>
+        <w:r>
+          <w:rPr>
+            <w:rStyle w:val="Hyperlink"/>
+          </w:rPr>
+          <w:t>youtube</w:t>
+        </w:r>
+        <w:proofErr w:type="spellEnd"/>
+        <w:r>
+          <w:rPr>
+            <w:rStyle w:val="Hyperlink"/>
+            <w:lang w:val="el-GR"/>
+          </w:rPr>
+          <w:t>.</w:t>
+        </w:r>
+        <w:r>
+          <w:rPr>
+            <w:rStyle w:val="Hyperlink"/>
+          </w:rPr>
+          <w:t>com</w:t>
+        </w:r>
+        <w:r>
+          <w:rPr>
+            <w:rStyle w:val="Hyperlink"/>
+            <w:lang w:val="el-GR"/>
+          </w:rPr>
+          <w:t>/</w:t>
+        </w:r>
+        <w:r>
+          <w:rPr>
+            <w:rStyle w:val="Hyperlink"/>
+          </w:rPr>
+          <w:t>watch</w:t>
+        </w:r>
+        <w:r>
+          <w:rPr>
+            <w:rStyle w:val="Hyperlink"/>
+            <w:lang w:val="el-GR"/>
+          </w:rPr>
+          <w:t>?</w:t>
+        </w:r>
+        <w:r>
+          <w:rPr>
+            <w:rStyle w:val="Hyperlink"/>
+          </w:rPr>
+          <w:t>v</w:t>
+        </w:r>
+        <w:r>
+          <w:rPr>
+            <w:rStyle w:val="Hyperlink"/>
+            <w:lang w:val="el-GR"/>
+          </w:rPr>
+          <w:t>=</w:t>
+        </w:r>
+        <w:proofErr w:type="spellStart"/>
+        <w:r>
+          <w:rPr>
+            <w:rStyle w:val="Hyperlink"/>
+          </w:rPr>
+          <w:t>KgXq</w:t>
+        </w:r>
+        <w:proofErr w:type="spellEnd"/>
+        <w:r>
+          <w:rPr>
+            <w:rStyle w:val="Hyperlink"/>
+            <w:lang w:val="el-GR"/>
+          </w:rPr>
+          <w:t>2</w:t>
+        </w:r>
+        <w:proofErr w:type="spellStart"/>
+        <w:r>
+          <w:rPr>
+            <w:rStyle w:val="Hyperlink"/>
+          </w:rPr>
+          <w:t>UBNEhA</w:t>
+        </w:r>
+        <w:proofErr w:type="spellEnd"/>
       </w:hyperlink>
     </w:p>
     <w:p>
-      <w:hyperlink r:id="rId6" w:history="1">
-        <w:r>
-          <w:rPr>
-            <w:rStyle w:val="Hyperlink"/>
-          </w:rPr>
-          <w:t>https://dev.to/this-is-angular/how-to-fetch-data-using-the-providehttpclient-in-angular-5h47</w:t>
+      <w:pPr>
+        <w:rPr>
+          <w:lang w:val="el-GR"/>
+        </w:rPr>
+      </w:pPr>
+      <w:hyperlink r:id="rId10" w:history="1">
+        <w:r>
+          <w:rPr>
+            <w:rStyle w:val="Hyperlink"/>
+          </w:rPr>
+          <w:t>https</w:t>
+        </w:r>
+        <w:r>
+          <w:rPr>
+            <w:rStyle w:val="Hyperlink"/>
+            <w:lang w:val="el-GR"/>
+          </w:rPr>
+          <w:t>://</w:t>
+        </w:r>
+        <w:r>
+          <w:rPr>
+            <w:rStyle w:val="Hyperlink"/>
+          </w:rPr>
+          <w:t>www</w:t>
+        </w:r>
+        <w:r>
+          <w:rPr>
+            <w:rStyle w:val="Hyperlink"/>
+            <w:lang w:val="el-GR"/>
+          </w:rPr>
+          <w:t>.</w:t>
+        </w:r>
+        <w:proofErr w:type="spellStart"/>
+        <w:r>
+          <w:rPr>
+            <w:rStyle w:val="Hyperlink"/>
+          </w:rPr>
+          <w:t>youtube</w:t>
+        </w:r>
+        <w:proofErr w:type="spellEnd"/>
+        <w:r>
+          <w:rPr>
+            <w:rStyle w:val="Hyperlink"/>
+            <w:lang w:val="el-GR"/>
+          </w:rPr>
+          <w:t>.</w:t>
+        </w:r>
+        <w:r>
+          <w:rPr>
+            <w:rStyle w:val="Hyperlink"/>
+          </w:rPr>
+          <w:t>com</w:t>
+        </w:r>
+        <w:r>
+          <w:rPr>
+            <w:rStyle w:val="Hyperlink"/>
+            <w:lang w:val="el-GR"/>
+          </w:rPr>
+          <w:t>/</w:t>
+        </w:r>
+        <w:r>
+          <w:rPr>
+            <w:rStyle w:val="Hyperlink"/>
+          </w:rPr>
+          <w:t>watch</w:t>
+        </w:r>
+        <w:r>
+          <w:rPr>
+            <w:rStyle w:val="Hyperlink"/>
+            <w:lang w:val="el-GR"/>
+          </w:rPr>
+          <w:t>?</w:t>
+        </w:r>
+        <w:r>
+          <w:rPr>
+            <w:rStyle w:val="Hyperlink"/>
+          </w:rPr>
+          <w:t>v</w:t>
+        </w:r>
+        <w:r>
+          <w:rPr>
+            <w:rStyle w:val="Hyperlink"/>
+            <w:lang w:val="el-GR"/>
+          </w:rPr>
+          <w:t>=</w:t>
+        </w:r>
+        <w:proofErr w:type="spellStart"/>
+        <w:r>
+          <w:rPr>
+            <w:rStyle w:val="Hyperlink"/>
+          </w:rPr>
+          <w:t>xHminZ</w:t>
+        </w:r>
+        <w:proofErr w:type="spellEnd"/>
+        <w:r>
+          <w:rPr>
+            <w:rStyle w:val="Hyperlink"/>
+            <w:lang w:val="el-GR"/>
+          </w:rPr>
+          <w:t>9</w:t>
+        </w:r>
+        <w:proofErr w:type="spellStart"/>
+        <w:r>
+          <w:rPr>
+            <w:rStyle w:val="Hyperlink"/>
+          </w:rPr>
+          <w:t>Dxm</w:t>
+        </w:r>
+        <w:proofErr w:type="spellEnd"/>
+        <w:r>
+          <w:rPr>
+            <w:rStyle w:val="Hyperlink"/>
+            <w:lang w:val="el-GR"/>
+          </w:rPr>
+          <w:t>4</w:t>
         </w:r>
       </w:hyperlink>
     </w:p>
-    <w:p/>
-    <w:p>
-      <w:r>
-        <w:rPr>
-          <w:u w:val="single"/>
-        </w:rPr>
-        <w:t>Backend</w:t>
-      </w:r>
-      <w:r>
-        <w:t>:</w:t>
-      </w:r>
-    </w:p>
-    <w:p>
-      <w:hyperlink r:id="rId7" w:history="1">
-        <w:r>
-          <w:rPr>
-            <w:rStyle w:val="Hyperlink"/>
-          </w:rPr>
-          <w:t>https://www.youtube.com/watch?v=QuvS_VL</w:t>
-        </w:r>
-        <w:r>
-          <w:rPr>
-            <w:rStyle w:val="Hyperlink"/>
-          </w:rPr>
-          <w:t>b</w:t>
-        </w:r>
-        <w:r>
-          <w:rPr>
-            <w:rStyle w:val="Hyperlink"/>
-          </w:rPr>
-          <w:t>Gko</w:t>
+    <w:p>
+      <w:pPr>
+        <w:rPr>
+          <w:lang w:val="el-GR"/>
+        </w:rPr>
+      </w:pPr>
+      <w:hyperlink r:id="rId11" w:history="1">
+        <w:r>
+          <w:rPr>
+            <w:rStyle w:val="Hyperlink"/>
+          </w:rPr>
+          <w:t>https</w:t>
+        </w:r>
+        <w:r>
+          <w:rPr>
+            <w:rStyle w:val="Hyperlink"/>
+            <w:lang w:val="el-GR"/>
+          </w:rPr>
+          <w:t>://</w:t>
+        </w:r>
+        <w:r>
+          <w:rPr>
+            <w:rStyle w:val="Hyperlink"/>
+          </w:rPr>
+          <w:t>spring</w:t>
+        </w:r>
+        <w:r>
+          <w:rPr>
+            <w:rStyle w:val="Hyperlink"/>
+            <w:lang w:val="el-GR"/>
+          </w:rPr>
+          <w:t>.</w:t>
+        </w:r>
+        <w:r>
+          <w:rPr>
+            <w:rStyle w:val="Hyperlink"/>
+          </w:rPr>
+          <w:t>io</w:t>
+        </w:r>
+        <w:r>
+          <w:rPr>
+            <w:rStyle w:val="Hyperlink"/>
+            <w:lang w:val="el-GR"/>
+          </w:rPr>
+          <w:t>/</w:t>
+        </w:r>
+        <w:r>
+          <w:rPr>
+            <w:rStyle w:val="Hyperlink"/>
+          </w:rPr>
+          <w:t>guides</w:t>
         </w:r>
       </w:hyperlink>
       <w:r>
+        <w:rPr>
+          <w:lang w:val="el-GR"/>
+        </w:rPr>
         <w:t xml:space="preserve"> </w:t>
       </w:r>
     </w:p>
     <w:p>
-      <w:hyperlink r:id="rId8" w:history="1">
-        <w:r>
-          <w:rPr>
-            <w:rStyle w:val="Hyperlink"/>
-          </w:rPr>
-          <w:t>https://www.youtube.com/watch?v=KgXq2UBNEhA</w:t>
-        </w:r>
+      <w:pPr>
+        <w:rPr>
+          <w:lang w:val="el-GR"/>
+        </w:rPr>
+      </w:pPr>
+      <w:hyperlink r:id="rId12" w:history="1">
+        <w:r>
+          <w:rPr>
+            <w:rStyle w:val="Hyperlink"/>
+          </w:rPr>
+          <w:t>https</w:t>
+        </w:r>
+        <w:r>
+          <w:rPr>
+            <w:rStyle w:val="Hyperlink"/>
+            <w:lang w:val="el-GR"/>
+          </w:rPr>
+          <w:t>://</w:t>
+        </w:r>
+        <w:r>
+          <w:rPr>
+            <w:rStyle w:val="Hyperlink"/>
+          </w:rPr>
+          <w:t>www</w:t>
+        </w:r>
+        <w:r>
+          <w:rPr>
+            <w:rStyle w:val="Hyperlink"/>
+            <w:lang w:val="el-GR"/>
+          </w:rPr>
+          <w:t>.</w:t>
+        </w:r>
+        <w:proofErr w:type="spellStart"/>
+        <w:r>
+          <w:rPr>
+            <w:rStyle w:val="Hyperlink"/>
+          </w:rPr>
+          <w:t>baeldung</w:t>
+        </w:r>
+        <w:proofErr w:type="spellEnd"/>
+        <w:r>
+          <w:rPr>
+            <w:rStyle w:val="Hyperlink"/>
+            <w:lang w:val="el-GR"/>
+          </w:rPr>
+          <w:t>.</w:t>
+        </w:r>
+        <w:r>
+          <w:rPr>
+            <w:rStyle w:val="Hyperlink"/>
+          </w:rPr>
+          <w:t>com</w:t>
+        </w:r>
+        <w:r>
+          <w:rPr>
+            <w:rStyle w:val="Hyperlink"/>
+            <w:lang w:val="el-GR"/>
+          </w:rPr>
+          <w:t>/</w:t>
+        </w:r>
+        <w:r>
+          <w:rPr>
+            <w:rStyle w:val="Hyperlink"/>
+          </w:rPr>
+          <w:t>spring</w:t>
+        </w:r>
+        <w:r>
+          <w:rPr>
+            <w:rStyle w:val="Hyperlink"/>
+            <w:lang w:val="el-GR"/>
+          </w:rPr>
+          <w:t>-</w:t>
+        </w:r>
+        <w:proofErr w:type="spellStart"/>
+        <w:r>
+          <w:rPr>
+            <w:rStyle w:val="Hyperlink"/>
+          </w:rPr>
+          <w:t>cors</w:t>
+        </w:r>
+        <w:proofErr w:type="spellEnd"/>
       </w:hyperlink>
     </w:p>
     <w:p>
-      <w:hyperlink r:id="rId9" w:history="1">
-        <w:r>
-          <w:rPr>
-            <w:rStyle w:val="Hyperlink"/>
-          </w:rPr>
-          <w:t>https://www.youtube.com/watch?v=xHminZ9Dxm4</w:t>
+      <w:pPr>
+        <w:rPr>
+          <w:lang w:val="el-GR"/>
+        </w:rPr>
+      </w:pPr>
+      <w:hyperlink r:id="rId13" w:history="1">
+        <w:r>
+          <w:rPr>
+            <w:rStyle w:val="Hyperlink"/>
+          </w:rPr>
+          <w:t>https</w:t>
+        </w:r>
+        <w:r>
+          <w:rPr>
+            <w:rStyle w:val="Hyperlink"/>
+            <w:lang w:val="el-GR"/>
+          </w:rPr>
+          <w:t>://</w:t>
+        </w:r>
+        <w:proofErr w:type="spellStart"/>
+        <w:r>
+          <w:rPr>
+            <w:rStyle w:val="Hyperlink"/>
+          </w:rPr>
+          <w:t>jwt</w:t>
+        </w:r>
+        <w:proofErr w:type="spellEnd"/>
+        <w:r>
+          <w:rPr>
+            <w:rStyle w:val="Hyperlink"/>
+            <w:lang w:val="el-GR"/>
+          </w:rPr>
+          <w:t>.</w:t>
+        </w:r>
+        <w:r>
+          <w:rPr>
+            <w:rStyle w:val="Hyperlink"/>
+          </w:rPr>
+          <w:t>io</w:t>
+        </w:r>
+        <w:r>
+          <w:rPr>
+            <w:rStyle w:val="Hyperlink"/>
+            <w:lang w:val="el-GR"/>
+          </w:rPr>
+          <w:t>/</w:t>
         </w:r>
       </w:hyperlink>
     </w:p>
     <w:p>
-      <w:hyperlink r:id="rId10" w:history="1">
-        <w:r>
-          <w:rPr>
-            <w:rStyle w:val="Hyperlink"/>
-          </w:rPr>
-          <w:t>https://spring.io/guide</w:t>
-        </w:r>
-        <w:r>
-          <w:rPr>
-            <w:rStyle w:val="Hyperlink"/>
-          </w:rPr>
-          <w:t>s</w:t>
-        </w:r>
+      <w:pPr>
+        <w:rPr>
+          <w:lang w:val="el-GR"/>
+        </w:rPr>
+      </w:pPr>
+      <w:hyperlink r:id="rId14" w:history="1">
+        <w:r>
+          <w:rPr>
+            <w:rStyle w:val="Hyperlink"/>
+          </w:rPr>
+          <w:t>https</w:t>
+        </w:r>
+        <w:r>
+          <w:rPr>
+            <w:rStyle w:val="Hyperlink"/>
+            <w:lang w:val="el-GR"/>
+          </w:rPr>
+          <w:t>://</w:t>
+        </w:r>
+        <w:r>
+          <w:rPr>
+            <w:rStyle w:val="Hyperlink"/>
+          </w:rPr>
+          <w:t>spring</w:t>
+        </w:r>
+        <w:r>
+          <w:rPr>
+            <w:rStyle w:val="Hyperlink"/>
+            <w:lang w:val="el-GR"/>
+          </w:rPr>
+          <w:t>.</w:t>
+        </w:r>
+        <w:r>
+          <w:rPr>
+            <w:rStyle w:val="Hyperlink"/>
+          </w:rPr>
+          <w:t>io</w:t>
+        </w:r>
+        <w:r>
+          <w:rPr>
+            <w:rStyle w:val="Hyperlink"/>
+            <w:lang w:val="el-GR"/>
+          </w:rPr>
+          <w:t>/</w:t>
+        </w:r>
+        <w:r>
+          <w:rPr>
+            <w:rStyle w:val="Hyperlink"/>
+          </w:rPr>
+          <w:t>blog</w:t>
+        </w:r>
+        <w:r>
+          <w:rPr>
+            <w:rStyle w:val="Hyperlink"/>
+            <w:lang w:val="el-GR"/>
+          </w:rPr>
+          <w:t>/2022/02/21/</w:t>
+        </w:r>
+        <w:r>
+          <w:rPr>
+            <w:rStyle w:val="Hyperlink"/>
+          </w:rPr>
+          <w:t>spring</w:t>
+        </w:r>
+        <w:r>
+          <w:rPr>
+            <w:rStyle w:val="Hyperlink"/>
+            <w:lang w:val="el-GR"/>
+          </w:rPr>
+          <w:t>-</w:t>
+        </w:r>
+        <w:r>
+          <w:rPr>
+            <w:rStyle w:val="Hyperlink"/>
+          </w:rPr>
+          <w:t>security</w:t>
+        </w:r>
+        <w:r>
+          <w:rPr>
+            <w:rStyle w:val="Hyperlink"/>
+            <w:lang w:val="el-GR"/>
+          </w:rPr>
+          <w:t>-</w:t>
+        </w:r>
+        <w:r>
+          <w:rPr>
+            <w:rStyle w:val="Hyperlink"/>
+          </w:rPr>
+          <w:t>without</w:t>
+        </w:r>
+        <w:r>
+          <w:rPr>
+            <w:rStyle w:val="Hyperlink"/>
+            <w:lang w:val="el-GR"/>
+          </w:rPr>
+          <w:t>-</w:t>
+        </w:r>
+        <w:r>
+          <w:rPr>
+            <w:rStyle w:val="Hyperlink"/>
+          </w:rPr>
+          <w:t>the</w:t>
+        </w:r>
+        <w:r>
+          <w:rPr>
+            <w:rStyle w:val="Hyperlink"/>
+            <w:lang w:val="el-GR"/>
+          </w:rPr>
+          <w:t>-</w:t>
+        </w:r>
+        <w:proofErr w:type="spellStart"/>
+        <w:r>
+          <w:rPr>
+            <w:rStyle w:val="Hyperlink"/>
+          </w:rPr>
+          <w:t>websecurityconfigureradapter</w:t>
+        </w:r>
+        <w:proofErr w:type="spellEnd"/>
       </w:hyperlink>
-      <w:r>
-        <w:t xml:space="preserve"> </w:t>
-      </w:r>
-    </w:p>
-    <w:p>
-      <w:hyperlink r:id="rId11" w:history="1">
-        <w:r>
-          <w:rPr>
-            <w:rStyle w:val="Hyperlink"/>
-          </w:rPr>
-          <w:t>https://www.baeldung.com/spring-cors</w:t>
-        </w:r>
-      </w:hyperlink>
-    </w:p>
-    <w:p>
-      <w:hyperlink r:id="rId12" w:history="1">
-        <w:r>
-          <w:rPr>
-            <w:rStyle w:val="Hyperlink"/>
-          </w:rPr>
-          <w:t>https://jwt.io/</w:t>
-        </w:r>
-      </w:hyperlink>
-    </w:p>
-    <w:p>
-      <w:hyperlink r:id="rId13" w:history="1">
-        <w:r>
-          <w:rPr>
-            <w:rStyle w:val="Hyperlink"/>
-          </w:rPr>
-          <w:t>https://spring.io/blog/2022/02/21/spring-security-without-the-websecurityconfigureradapter</w:t>
-        </w:r>
-      </w:hyperlink>
-    </w:p>
-    <w:p/>
-    <w:p/>
-    <w:p/>
-    <w:p/>
-    <w:p/>
+    </w:p>
+    <w:p>
+      <w:pPr>
+        <w:rPr>
+          <w:lang w:val="el-GR"/>
+        </w:rPr>
+      </w:pPr>
+    </w:p>
+    <w:p>
+      <w:pPr>
+        <w:rPr>
+          <w:lang w:val="el-GR"/>
+        </w:rPr>
+      </w:pPr>
+    </w:p>
+    <w:p>
+      <w:pPr>
+        <w:rPr>
+          <w:lang w:val="el-GR"/>
+        </w:rPr>
+      </w:pPr>
+    </w:p>
+    <w:p>
+      <w:pPr>
+        <w:rPr>
+          <w:lang w:val="el-GR"/>
+        </w:rPr>
+      </w:pPr>
+    </w:p>
+    <w:p>
+      <w:pPr>
+        <w:rPr>
+          <w:lang w:val="el-GR"/>
+        </w:rPr>
+      </w:pPr>
+    </w:p>
     <w:sectPr>
       <w:pgSz w:w="12240" w:h="15840"/>
       <w:pgMar w:top="1440" w:right="1800" w:bottom="1440" w:left="1800" w:header="720" w:footer="720" w:gutter="0"/>
@@ -448,6 +2273,192 @@
     </w:sectPr>
   </w:body>
 </w:document>
+</file>
+
+<file path=word/numbering.xml><?xml version="1.0" encoding="utf-8"?>
+<w:numbering xmlns:wpc="http://schemas.microsoft.com/office/word/2010/wordprocessingCanvas" xmlns:cx="http://schemas.microsoft.com/office/drawing/2014/chartex" xmlns:cx1="http://schemas.microsoft.com/office/drawing/2015/9/8/chartex" xmlns:cx2="http://schemas.microsoft.com/office/drawing/2015/10/21/chartex" xmlns:cx3="http://schemas.microsoft.com/office/drawing/2016/5/9/chartex" xmlns:cx4="http://schemas.microsoft.com/office/drawing/2016/5/10/chartex" xmlns:cx5="http://schemas.microsoft.com/office/drawing/2016/5/11/chartex" xmlns:cx6="http://schemas.microsoft.com/office/drawing/2016/5/12/chartex" xmlns:cx7="http://schemas.microsoft.com/office/drawing/2016/5/13/chartex" xmlns:cx8="http://schemas.microsoft.com/office/drawing/2016/5/14/chartex" xmlns:mc="http://schemas.openxmlformats.org/markup-compatibility/2006" xmlns:aink="http://schemas.microsoft.com/office/drawing/2016/ink" xmlns:am3d="http://schemas.microsoft.com/office/drawing/2017/model3d" xmlns:o="urn:schemas-microsoft-com:office:office" xmlns:oel="http://schemas.microsoft.com/office/2019/extlst" xmlns:r="http://schemas.openxmlformats.org/officeDocument/2006/relationships" xmlns:m="http://schemas.openxmlformats.org/officeDocument/2006/math" xmlns:v="urn:schemas-microsoft-com:vml" xmlns:wp14="http://schemas.microsoft.com/office/word/2010/wordprocessingDrawing" xmlns:wp="http://schemas.openxmlformats.org/drawingml/2006/wordprocessingDrawing" xmlns:w10="urn:schemas-microsoft-com:office:word" xmlns:w="http://schemas.openxmlformats.org/wordprocessingml/2006/main" xmlns:w14="http://schemas.microsoft.com/office/word/2010/wordml" xmlns:w15="http://schemas.microsoft.com/office/word/2012/wordml" xmlns:w16cex="http://schemas.microsoft.com/office/word/2018/wordml/cex" xmlns:w16cid="http://schemas.microsoft.com/office/word/2016/wordml/cid" xmlns:w16="http://schemas.microsoft.com/office/word/2018/wordml" xmlns:w16du="http://schemas.microsoft.com/office/word/2023/wordml/word16du" xmlns:w16sdtdh="http://schemas.microsoft.com/office/word/2020/wordml/sdtdatahash" xmlns:w16se="http://schemas.microsoft.com/office/word/2015/wordml/symex" xmlns:wpg="http://schemas.microsoft.com/office/word/2010/wordprocessingGroup" xmlns:wpi="http://schemas.microsoft.com/office/word/2010/wordprocessingInk" xmlns:wne="http://schemas.microsoft.com/office/word/2006/wordml" xmlns:wps="http://schemas.microsoft.com/office/word/2010/wordprocessingShape" mc:Ignorable="w14 w15 w16se w16cid w16 w16cex w16sdtdh w16du wp14">
+  <w:abstractNum w:abstractNumId="0" w15:restartNumberingAfterBreak="0">
+    <w:nsid w:val="33352FB4"/>
+    <w:multiLevelType w:val="hybridMultilevel"/>
+    <w:tmpl w:val="7DBAE23A"/>
+    <w:lvl w:ilvl="0" w:tplc="0409000F">
+      <w:start w:val="1"/>
+      <w:numFmt w:val="decimal"/>
+      <w:lvlText w:val="%1."/>
+      <w:lvlJc w:val="left"/>
+      <w:pPr>
+        <w:ind w:left="720" w:hanging="360"/>
+      </w:pPr>
+      <w:rPr>
+        <w:rFonts w:hint="default"/>
+      </w:rPr>
+    </w:lvl>
+    <w:lvl w:ilvl="1" w:tplc="04090019" w:tentative="1">
+      <w:start w:val="1"/>
+      <w:numFmt w:val="lowerLetter"/>
+      <w:lvlText w:val="%2."/>
+      <w:lvlJc w:val="left"/>
+      <w:pPr>
+        <w:ind w:left="1440" w:hanging="360"/>
+      </w:pPr>
+    </w:lvl>
+    <w:lvl w:ilvl="2" w:tplc="0409001B" w:tentative="1">
+      <w:start w:val="1"/>
+      <w:numFmt w:val="lowerRoman"/>
+      <w:lvlText w:val="%3."/>
+      <w:lvlJc w:val="right"/>
+      <w:pPr>
+        <w:ind w:left="2160" w:hanging="180"/>
+      </w:pPr>
+    </w:lvl>
+    <w:lvl w:ilvl="3" w:tplc="0409000F" w:tentative="1">
+      <w:start w:val="1"/>
+      <w:numFmt w:val="decimal"/>
+      <w:lvlText w:val="%4."/>
+      <w:lvlJc w:val="left"/>
+      <w:pPr>
+        <w:ind w:left="2880" w:hanging="360"/>
+      </w:pPr>
+    </w:lvl>
+    <w:lvl w:ilvl="4" w:tplc="04090019" w:tentative="1">
+      <w:start w:val="1"/>
+      <w:numFmt w:val="lowerLetter"/>
+      <w:lvlText w:val="%5."/>
+      <w:lvlJc w:val="left"/>
+      <w:pPr>
+        <w:ind w:left="3600" w:hanging="360"/>
+      </w:pPr>
+    </w:lvl>
+    <w:lvl w:ilvl="5" w:tplc="0409001B" w:tentative="1">
+      <w:start w:val="1"/>
+      <w:numFmt w:val="lowerRoman"/>
+      <w:lvlText w:val="%6."/>
+      <w:lvlJc w:val="right"/>
+      <w:pPr>
+        <w:ind w:left="4320" w:hanging="180"/>
+      </w:pPr>
+    </w:lvl>
+    <w:lvl w:ilvl="6" w:tplc="0409000F" w:tentative="1">
+      <w:start w:val="1"/>
+      <w:numFmt w:val="decimal"/>
+      <w:lvlText w:val="%7."/>
+      <w:lvlJc w:val="left"/>
+      <w:pPr>
+        <w:ind w:left="5040" w:hanging="360"/>
+      </w:pPr>
+    </w:lvl>
+    <w:lvl w:ilvl="7" w:tplc="04090019" w:tentative="1">
+      <w:start w:val="1"/>
+      <w:numFmt w:val="lowerLetter"/>
+      <w:lvlText w:val="%8."/>
+      <w:lvlJc w:val="left"/>
+      <w:pPr>
+        <w:ind w:left="5760" w:hanging="360"/>
+      </w:pPr>
+    </w:lvl>
+    <w:lvl w:ilvl="8" w:tplc="0409001B" w:tentative="1">
+      <w:start w:val="1"/>
+      <w:numFmt w:val="lowerRoman"/>
+      <w:lvlText w:val="%9."/>
+      <w:lvlJc w:val="right"/>
+      <w:pPr>
+        <w:ind w:left="6480" w:hanging="180"/>
+      </w:pPr>
+    </w:lvl>
+  </w:abstractNum>
+  <w:abstractNum w:abstractNumId="1" w15:restartNumberingAfterBreak="0">
+    <w:nsid w:val="75B87652"/>
+    <w:multiLevelType w:val="hybridMultilevel"/>
+    <w:tmpl w:val="0988E214"/>
+    <w:lvl w:ilvl="0" w:tplc="0409000F">
+      <w:start w:val="1"/>
+      <w:numFmt w:val="decimal"/>
+      <w:lvlText w:val="%1."/>
+      <w:lvlJc w:val="left"/>
+      <w:pPr>
+        <w:ind w:left="720" w:hanging="360"/>
+      </w:pPr>
+    </w:lvl>
+    <w:lvl w:ilvl="1" w:tplc="04090019" w:tentative="1">
+      <w:start w:val="1"/>
+      <w:numFmt w:val="lowerLetter"/>
+      <w:lvlText w:val="%2."/>
+      <w:lvlJc w:val="left"/>
+      <w:pPr>
+        <w:ind w:left="1440" w:hanging="360"/>
+      </w:pPr>
+    </w:lvl>
+    <w:lvl w:ilvl="2" w:tplc="0409001B" w:tentative="1">
+      <w:start w:val="1"/>
+      <w:numFmt w:val="lowerRoman"/>
+      <w:lvlText w:val="%3."/>
+      <w:lvlJc w:val="right"/>
+      <w:pPr>
+        <w:ind w:left="2160" w:hanging="180"/>
+      </w:pPr>
+    </w:lvl>
+    <w:lvl w:ilvl="3" w:tplc="0409000F" w:tentative="1">
+      <w:start w:val="1"/>
+      <w:numFmt w:val="decimal"/>
+      <w:lvlText w:val="%4."/>
+      <w:lvlJc w:val="left"/>
+      <w:pPr>
+        <w:ind w:left="2880" w:hanging="360"/>
+      </w:pPr>
+    </w:lvl>
+    <w:lvl w:ilvl="4" w:tplc="04090019" w:tentative="1">
+      <w:start w:val="1"/>
+      <w:numFmt w:val="lowerLetter"/>
+      <w:lvlText w:val="%5."/>
+      <w:lvlJc w:val="left"/>
+      <w:pPr>
+        <w:ind w:left="3600" w:hanging="360"/>
+      </w:pPr>
+    </w:lvl>
+    <w:lvl w:ilvl="5" w:tplc="0409001B" w:tentative="1">
+      <w:start w:val="1"/>
+      <w:numFmt w:val="lowerRoman"/>
+      <w:lvlText w:val="%6."/>
+      <w:lvlJc w:val="right"/>
+      <w:pPr>
+        <w:ind w:left="4320" w:hanging="180"/>
+      </w:pPr>
+    </w:lvl>
+    <w:lvl w:ilvl="6" w:tplc="0409000F" w:tentative="1">
+      <w:start w:val="1"/>
+      <w:numFmt w:val="decimal"/>
+      <w:lvlText w:val="%7."/>
+      <w:lvlJc w:val="left"/>
+      <w:pPr>
+        <w:ind w:left="5040" w:hanging="360"/>
+      </w:pPr>
+    </w:lvl>
+    <w:lvl w:ilvl="7" w:tplc="04090019" w:tentative="1">
+      <w:start w:val="1"/>
+      <w:numFmt w:val="lowerLetter"/>
+      <w:lvlText w:val="%8."/>
+      <w:lvlJc w:val="left"/>
+      <w:pPr>
+        <w:ind w:left="5760" w:hanging="360"/>
+      </w:pPr>
+    </w:lvl>
+    <w:lvl w:ilvl="8" w:tplc="0409001B" w:tentative="1">
+      <w:start w:val="1"/>
+      <w:numFmt w:val="lowerRoman"/>
+      <w:lvlText w:val="%9."/>
+      <w:lvlJc w:val="right"/>
+      <w:pPr>
+        <w:ind w:left="6480" w:hanging="180"/>
+      </w:pPr>
+    </w:lvl>
+  </w:abstractNum>
+  <w:num w:numId="1" w16cid:durableId="1581521263">
+    <w:abstractNumId w:val="1"/>
+  </w:num>
+  <w:num w:numId="2" w16cid:durableId="189076195">
+    <w:abstractNumId w:val="0"/>
+  </w:num>
+</w:numbering>
 </file>
 
 <file path=word/styles.xml><?xml version="1.0" encoding="utf-8"?>

</xml_diff>